<commit_message>
Edit for Last Submission
</commit_message>
<xml_diff>
--- a/doc/PA02/UseCase-Group04.docx
+++ b/doc/PA02/UseCase-Group04.docx
@@ -1,6 +1,6 @@
 
 <file path=word/document.xml><?xml version="1.0" encoding="utf-8"?>
-<w:document xmlns:wpc="http://schemas.microsoft.com/office/word/2010/wordprocessingCanvas" xmlns:mc="http://schemas.openxmlformats.org/markup-compatibility/2006" xmlns:o="urn:schemas-microsoft-com:office:office" xmlns:r="http://schemas.openxmlformats.org/officeDocument/2006/relationships" xmlns:m="http://schemas.openxmlformats.org/officeDocument/2006/math" xmlns:v="urn:schemas-microsoft-com:vml" xmlns:wp14="http://schemas.microsoft.com/office/word/2010/wordprocessingDrawing" xmlns:wp="http://schemas.openxmlformats.org/drawingml/2006/wordprocessingDrawing" xmlns:w10="urn:schemas-microsoft-com:office:word" xmlns:w="http://schemas.openxmlformats.org/wordprocessingml/2006/main" xmlns:w14="http://schemas.microsoft.com/office/word/2010/wordml" xmlns:w15="http://schemas.microsoft.com/office/word/2012/wordml" xmlns:wpg="http://schemas.microsoft.com/office/word/2010/wordprocessingGroup" xmlns:wpi="http://schemas.microsoft.com/office/word/2010/wordprocessingInk" xmlns:wne="http://schemas.microsoft.com/office/word/2006/wordml" xmlns:wps="http://schemas.microsoft.com/office/word/2010/wordprocessingShape" mc:Ignorable="w14 w15 wp14">
+<w:document xmlns:wpc="http://schemas.microsoft.com/office/word/2010/wordprocessingCanvas" xmlns:cx="http://schemas.microsoft.com/office/drawing/2014/chartex" xmlns:cx1="http://schemas.microsoft.com/office/drawing/2015/9/8/chartex" xmlns:cx2="http://schemas.microsoft.com/office/drawing/2015/10/21/chartex" xmlns:cx3="http://schemas.microsoft.com/office/drawing/2016/5/9/chartex" xmlns:cx4="http://schemas.microsoft.com/office/drawing/2016/5/10/chartex" xmlns:cx5="http://schemas.microsoft.com/office/drawing/2016/5/11/chartex" xmlns:cx6="http://schemas.microsoft.com/office/drawing/2016/5/12/chartex" xmlns:cx7="http://schemas.microsoft.com/office/drawing/2016/5/13/chartex" xmlns:cx8="http://schemas.microsoft.com/office/drawing/2016/5/14/chartex" xmlns:mc="http://schemas.openxmlformats.org/markup-compatibility/2006" xmlns:aink="http://schemas.microsoft.com/office/drawing/2016/ink" xmlns:am3d="http://schemas.microsoft.com/office/drawing/2017/model3d" xmlns:o="urn:schemas-microsoft-com:office:office" xmlns:r="http://schemas.openxmlformats.org/officeDocument/2006/relationships" xmlns:m="http://schemas.openxmlformats.org/officeDocument/2006/math" xmlns:v="urn:schemas-microsoft-com:vml" xmlns:wp14="http://schemas.microsoft.com/office/word/2010/wordprocessingDrawing" xmlns:wp="http://schemas.openxmlformats.org/drawingml/2006/wordprocessingDrawing" xmlns:w10="urn:schemas-microsoft-com:office:word" xmlns:w="http://schemas.openxmlformats.org/wordprocessingml/2006/main" xmlns:w14="http://schemas.microsoft.com/office/word/2010/wordml" xmlns:w15="http://schemas.microsoft.com/office/word/2012/wordml" xmlns:w16se="http://schemas.microsoft.com/office/word/2015/wordml/symex" xmlns:wpg="http://schemas.microsoft.com/office/word/2010/wordprocessingGroup" xmlns:wpi="http://schemas.microsoft.com/office/word/2010/wordprocessingInk" xmlns:wne="http://schemas.microsoft.com/office/word/2006/wordml" xmlns:wps="http://schemas.microsoft.com/office/word/2010/wordprocessingShape" mc:Ignorable="w14 w15 w16se wp14">
   <w:body>
     <w:p>
       <w:pPr>
@@ -8,7 +8,7 @@
         <w:jc w:val="right"/>
       </w:pPr>
       <w:r>
-        <w:t>EverRun</w:t>
+        <w:t>D&amp;J</w:t>
       </w:r>
     </w:p>
     <w:p>
@@ -16,21 +16,11 @@
         <w:pStyle w:val="Title"/>
         <w:jc w:val="right"/>
       </w:pPr>
-      <w:r>
-        <w:fldChar w:fldCharType="begin"/>
-      </w:r>
-      <w:r>
-        <w:instrText xml:space="preserve">title  \* Mergeformat </w:instrText>
-      </w:r>
-      <w:r>
-        <w:fldChar w:fldCharType="separate"/>
-      </w:r>
-      <w:r>
-        <w:t>Use-Case Specification: &lt;Use-Case Name&gt;</w:t>
-      </w:r>
-      <w:r>
-        <w:fldChar w:fldCharType="end"/>
-      </w:r>
+      <w:fldSimple w:instr="title  \* Mergeformat ">
+        <w:r>
+          <w:t>Use-Case Specification: &lt;Use-Case Name&gt;</w:t>
+        </w:r>
+      </w:fldSimple>
     </w:p>
     <w:p>
       <w:pPr>
@@ -750,24 +740,20 @@
       </w:pPr>
       <w:bookmarkStart w:id="0" w:name="_Toc416105490"/>
       <w:r>
-        <w:lastRenderedPageBreak/>
-        <w:t>Use-case Model</w:t>
-      </w:r>
-      <w:bookmarkEnd w:id="0"/>
-      <w:r>
         <w:rPr>
           <w:noProof/>
         </w:rPr>
+        <w:lastRenderedPageBreak/>
         <w:drawing>
-          <wp:anchor distT="0" distB="0" distL="114300" distR="114300" simplePos="0" relativeHeight="251659776" behindDoc="0" locked="0" layoutInCell="1" allowOverlap="1" wp14:anchorId="3FEDD97E" wp14:editId="657D9FF8">
+          <wp:anchor distT="0" distB="0" distL="114300" distR="114300" simplePos="0" relativeHeight="251658240" behindDoc="0" locked="0" layoutInCell="1" allowOverlap="1" wp14:anchorId="3FEDD97E" wp14:editId="39F38756">
             <wp:simplePos x="0" y="0"/>
             <wp:positionH relativeFrom="margin">
-              <wp:posOffset>-422275</wp:posOffset>
+              <wp:align>center</wp:align>
             </wp:positionH>
             <wp:positionV relativeFrom="paragraph">
-              <wp:posOffset>264160</wp:posOffset>
+              <wp:posOffset>279400</wp:posOffset>
             </wp:positionV>
-            <wp:extent cx="6784975" cy="3952875"/>
+            <wp:extent cx="6858000" cy="3994785"/>
             <wp:effectExtent l="0" t="0" r="0" b="0"/>
             <wp:wrapSquare wrapText="bothSides"/>
             <wp:docPr id="2" name="Picture 2" descr="C:\Users\Phy\AppData\Local\Microsoft\Windows\INetCache\Content.Word\UseCaseDiagram1.png"/>
@@ -799,7 +785,7 @@
                   <pic:spPr bwMode="auto">
                     <a:xfrm>
                       <a:off x="0" y="0"/>
-                      <a:ext cx="6784975" cy="3952875"/>
+                      <a:ext cx="6858000" cy="3994785"/>
                     </a:xfrm>
                     <a:prstGeom prst="rect">
                       <a:avLst/>
@@ -821,6 +807,10 @@
           </wp:anchor>
         </w:drawing>
       </w:r>
+      <w:r>
+        <w:t>Use-case Model</w:t>
+      </w:r>
+      <w:bookmarkEnd w:id="0"/>
     </w:p>
     <w:p>
       <w:pPr>
@@ -1011,7 +1001,13 @@
               <w:spacing w:after="0" w:line="240" w:lineRule="auto"/>
             </w:pPr>
             <w:r>
-              <w:t>At the homepage, the user click on the facebook icon.</w:t>
+              <w:t>At the homepage, the user click</w:t>
+            </w:r>
+            <w:r>
+              <w:t>s</w:t>
+            </w:r>
+            <w:r>
+              <w:t xml:space="preserve"> on the facebook icon.</w:t>
             </w:r>
           </w:p>
           <w:p>
@@ -1024,7 +1020,10 @@
               <w:spacing w:after="0" w:line="240" w:lineRule="auto"/>
             </w:pPr>
             <w:r>
-              <w:t>If the user have not sign in, the sign in view is shown.</w:t>
+              <w:t>If the user has</w:t>
+            </w:r>
+            <w:r>
+              <w:t xml:space="preserve"> not sign in, the sign in view is shown.</w:t>
             </w:r>
           </w:p>
           <w:p>
@@ -1076,7 +1075,13 @@
               <w:spacing w:after="0" w:line="240" w:lineRule="auto"/>
             </w:pPr>
             <w:r>
-              <w:t>If the facebook account haven’t use this app before, a permission is asked. The user accept.</w:t>
+              <w:t>If the facebook account haven’t use this app before, a permission is asked. The user accept</w:t>
+            </w:r>
+            <w:r>
+              <w:t>s</w:t>
+            </w:r>
+            <w:r>
+              <w:t>.</w:t>
             </w:r>
           </w:p>
         </w:tc>
@@ -1218,7 +1223,13 @@
           </w:tcPr>
           <w:p>
             <w:r>
-              <w:t>The user successfully log in.</w:t>
+              <w:t>The user successfully log</w:t>
+            </w:r>
+            <w:r>
+              <w:t>s</w:t>
+            </w:r>
+            <w:r>
+              <w:t xml:space="preserve"> in.</w:t>
             </w:r>
           </w:p>
         </w:tc>
@@ -1366,7 +1377,13 @@
               <w:spacing w:after="0" w:line="240" w:lineRule="auto"/>
             </w:pPr>
             <w:r>
-              <w:t>System display a list of pets user can choose from</w:t>
+              <w:t>System display a list of pets</w:t>
+            </w:r>
+            <w:r>
+              <w:t xml:space="preserve"> which</w:t>
+            </w:r>
+            <w:r>
+              <w:t xml:space="preserve"> user can choose from</w:t>
             </w:r>
           </w:p>
           <w:p>
@@ -1520,7 +1537,13 @@
               <w:t xml:space="preserve">User </w:t>
             </w:r>
             <w:r>
-              <w:t>installed EverRun on their phone</w:t>
+              <w:t xml:space="preserve">installed </w:t>
+            </w:r>
+            <w:r>
+              <w:t>D&amp;J</w:t>
+            </w:r>
+            <w:r>
+              <w:t xml:space="preserve"> on their phone</w:t>
             </w:r>
           </w:p>
         </w:tc>
@@ -1545,7 +1568,13 @@
               <w:t xml:space="preserve">The user successfully </w:t>
             </w:r>
             <w:r>
-              <w:t>choose a pet as their companion</w:t>
+              <w:t>choose</w:t>
+            </w:r>
+            <w:r>
+              <w:t>s</w:t>
+            </w:r>
+            <w:r>
+              <w:t xml:space="preserve"> a pet as their companion</w:t>
             </w:r>
             <w:r>
               <w:t>.</w:t>
@@ -1865,7 +1894,13 @@
               <w:t xml:space="preserve">The user successfully </w:t>
             </w:r>
             <w:r>
-              <w:t>share their achievement on facebook.</w:t>
+              <w:t>share</w:t>
+            </w:r>
+            <w:r>
+              <w:t>s</w:t>
+            </w:r>
+            <w:r>
+              <w:t xml:space="preserve"> their achievement on facebook.</w:t>
             </w:r>
           </w:p>
         </w:tc>
@@ -2302,7 +2337,12 @@
           </w:tcPr>
           <w:p>
             <w:r>
-              <w:t>Missions’ state may changes.</w:t>
+              <w:t>Missions’ state may change</w:t>
+            </w:r>
+            <w:bookmarkStart w:id="4" w:name="_GoBack"/>
+            <w:bookmarkEnd w:id="4"/>
+            <w:r>
+              <w:t>.</w:t>
             </w:r>
           </w:p>
         </w:tc>
@@ -2437,7 +2477,13 @@
               <w:spacing w:after="0" w:line="240" w:lineRule="auto"/>
             </w:pPr>
             <w:r>
-              <w:t>The user press the receive button</w:t>
+              <w:t>The user press</w:t>
+            </w:r>
+            <w:r>
+              <w:t>es</w:t>
+            </w:r>
+            <w:r>
+              <w:t xml:space="preserve"> the receive button</w:t>
             </w:r>
           </w:p>
           <w:p>
@@ -2450,7 +2496,13 @@
               <w:spacing w:after="0" w:line="240" w:lineRule="auto"/>
             </w:pPr>
             <w:r>
-              <w:t>The user receive currency and affection point.</w:t>
+              <w:t>The user receive</w:t>
+            </w:r>
+            <w:r>
+              <w:t>s</w:t>
+            </w:r>
+            <w:r>
+              <w:t xml:space="preserve"> currency and affection point.</w:t>
             </w:r>
           </w:p>
           <w:p>
@@ -3094,10 +3146,7 @@
         </w:rPr>
       </w:pPr>
       <w:r>
-        <w:t xml:space="preserve">Use-case: </w:t>
-      </w:r>
-      <w:r>
-        <w:t>Receive Free Food</w:t>
+        <w:t>Use-case: Receive Free Food</w:t>
       </w:r>
     </w:p>
     <w:tbl>
@@ -3255,8 +3304,6 @@
               <w:pStyle w:val="ListParagraph"/>
               <w:spacing w:after="0" w:line="240" w:lineRule="auto"/>
             </w:pPr>
-            <w:bookmarkStart w:id="4" w:name="_GoBack"/>
-            <w:bookmarkEnd w:id="4"/>
           </w:p>
         </w:tc>
       </w:tr>
@@ -3325,7 +3372,7 @@
 </file>
 
 <file path=word/endnotes.xml><?xml version="1.0" encoding="utf-8"?>
-<w:endnotes xmlns:wpc="http://schemas.microsoft.com/office/word/2010/wordprocessingCanvas" xmlns:mc="http://schemas.openxmlformats.org/markup-compatibility/2006" xmlns:o="urn:schemas-microsoft-com:office:office" xmlns:r="http://schemas.openxmlformats.org/officeDocument/2006/relationships" xmlns:m="http://schemas.openxmlformats.org/officeDocument/2006/math" xmlns:v="urn:schemas-microsoft-com:vml" xmlns:wp14="http://schemas.microsoft.com/office/word/2010/wordprocessingDrawing" xmlns:wp="http://schemas.openxmlformats.org/drawingml/2006/wordprocessingDrawing" xmlns:w10="urn:schemas-microsoft-com:office:word" xmlns:w="http://schemas.openxmlformats.org/wordprocessingml/2006/main" xmlns:w14="http://schemas.microsoft.com/office/word/2010/wordml" xmlns:w15="http://schemas.microsoft.com/office/word/2012/wordml" xmlns:wpg="http://schemas.microsoft.com/office/word/2010/wordprocessingGroup" xmlns:wpi="http://schemas.microsoft.com/office/word/2010/wordprocessingInk" xmlns:wne="http://schemas.microsoft.com/office/word/2006/wordml" xmlns:wps="http://schemas.microsoft.com/office/word/2010/wordprocessingShape" mc:Ignorable="w14 w15 wp14">
+<w:endnotes xmlns:wpc="http://schemas.microsoft.com/office/word/2010/wordprocessingCanvas" xmlns:cx="http://schemas.microsoft.com/office/drawing/2014/chartex" xmlns:cx1="http://schemas.microsoft.com/office/drawing/2015/9/8/chartex" xmlns:cx2="http://schemas.microsoft.com/office/drawing/2015/10/21/chartex" xmlns:cx3="http://schemas.microsoft.com/office/drawing/2016/5/9/chartex" xmlns:cx4="http://schemas.microsoft.com/office/drawing/2016/5/10/chartex" xmlns:cx5="http://schemas.microsoft.com/office/drawing/2016/5/11/chartex" xmlns:cx6="http://schemas.microsoft.com/office/drawing/2016/5/12/chartex" xmlns:cx7="http://schemas.microsoft.com/office/drawing/2016/5/13/chartex" xmlns:cx8="http://schemas.microsoft.com/office/drawing/2016/5/14/chartex" xmlns:mc="http://schemas.openxmlformats.org/markup-compatibility/2006" xmlns:aink="http://schemas.microsoft.com/office/drawing/2016/ink" xmlns:am3d="http://schemas.microsoft.com/office/drawing/2017/model3d" xmlns:o="urn:schemas-microsoft-com:office:office" xmlns:r="http://schemas.openxmlformats.org/officeDocument/2006/relationships" xmlns:m="http://schemas.openxmlformats.org/officeDocument/2006/math" xmlns:v="urn:schemas-microsoft-com:vml" xmlns:wp14="http://schemas.microsoft.com/office/word/2010/wordprocessingDrawing" xmlns:wp="http://schemas.openxmlformats.org/drawingml/2006/wordprocessingDrawing" xmlns:w10="urn:schemas-microsoft-com:office:word" xmlns:w="http://schemas.openxmlformats.org/wordprocessingml/2006/main" xmlns:w14="http://schemas.microsoft.com/office/word/2010/wordml" xmlns:w15="http://schemas.microsoft.com/office/word/2012/wordml" xmlns:w16se="http://schemas.microsoft.com/office/word/2015/wordml/symex" xmlns:wpg="http://schemas.microsoft.com/office/word/2010/wordprocessingGroup" xmlns:wpi="http://schemas.microsoft.com/office/word/2010/wordprocessingInk" xmlns:wne="http://schemas.microsoft.com/office/word/2006/wordml" xmlns:wps="http://schemas.microsoft.com/office/word/2010/wordprocessingShape" mc:Ignorable="w14 w15 w16se wp14">
   <w:endnote w:type="separator" w:id="-1">
     <w:p>
       <w:pPr>
@@ -3350,7 +3397,7 @@
 </file>
 
 <file path=word/footer1.xml><?xml version="1.0" encoding="utf-8"?>
-<w:ftr xmlns:wpc="http://schemas.microsoft.com/office/word/2010/wordprocessingCanvas" xmlns:mc="http://schemas.openxmlformats.org/markup-compatibility/2006" xmlns:o="urn:schemas-microsoft-com:office:office" xmlns:r="http://schemas.openxmlformats.org/officeDocument/2006/relationships" xmlns:m="http://schemas.openxmlformats.org/officeDocument/2006/math" xmlns:v="urn:schemas-microsoft-com:vml" xmlns:wp14="http://schemas.microsoft.com/office/word/2010/wordprocessingDrawing" xmlns:wp="http://schemas.openxmlformats.org/drawingml/2006/wordprocessingDrawing" xmlns:w10="urn:schemas-microsoft-com:office:word" xmlns:w="http://schemas.openxmlformats.org/wordprocessingml/2006/main" xmlns:w14="http://schemas.microsoft.com/office/word/2010/wordml" xmlns:w15="http://schemas.microsoft.com/office/word/2012/wordml" xmlns:wpg="http://schemas.microsoft.com/office/word/2010/wordprocessingGroup" xmlns:wpi="http://schemas.microsoft.com/office/word/2010/wordprocessingInk" xmlns:wne="http://schemas.microsoft.com/office/word/2006/wordml" xmlns:wps="http://schemas.microsoft.com/office/word/2010/wordprocessingShape" mc:Ignorable="w14 w15 wp14">
+<w:ftr xmlns:wpc="http://schemas.microsoft.com/office/word/2010/wordprocessingCanvas" xmlns:cx="http://schemas.microsoft.com/office/drawing/2014/chartex" xmlns:cx1="http://schemas.microsoft.com/office/drawing/2015/9/8/chartex" xmlns:cx2="http://schemas.microsoft.com/office/drawing/2015/10/21/chartex" xmlns:cx3="http://schemas.microsoft.com/office/drawing/2016/5/9/chartex" xmlns:cx4="http://schemas.microsoft.com/office/drawing/2016/5/10/chartex" xmlns:cx5="http://schemas.microsoft.com/office/drawing/2016/5/11/chartex" xmlns:cx6="http://schemas.microsoft.com/office/drawing/2016/5/12/chartex" xmlns:cx7="http://schemas.microsoft.com/office/drawing/2016/5/13/chartex" xmlns:cx8="http://schemas.microsoft.com/office/drawing/2016/5/14/chartex" xmlns:mc="http://schemas.openxmlformats.org/markup-compatibility/2006" xmlns:aink="http://schemas.microsoft.com/office/drawing/2016/ink" xmlns:am3d="http://schemas.microsoft.com/office/drawing/2017/model3d" xmlns:o="urn:schemas-microsoft-com:office:office" xmlns:r="http://schemas.openxmlformats.org/officeDocument/2006/relationships" xmlns:m="http://schemas.openxmlformats.org/officeDocument/2006/math" xmlns:v="urn:schemas-microsoft-com:vml" xmlns:wp14="http://schemas.microsoft.com/office/word/2010/wordprocessingDrawing" xmlns:wp="http://schemas.openxmlformats.org/drawingml/2006/wordprocessingDrawing" xmlns:w10="urn:schemas-microsoft-com:office:word" xmlns:w="http://schemas.openxmlformats.org/wordprocessingml/2006/main" xmlns:w14="http://schemas.microsoft.com/office/word/2010/wordml" xmlns:w15="http://schemas.microsoft.com/office/word/2012/wordml" xmlns:w16se="http://schemas.microsoft.com/office/word/2015/wordml/symex" xmlns:wpg="http://schemas.microsoft.com/office/word/2010/wordprocessingGroup" xmlns:wpi="http://schemas.microsoft.com/office/word/2010/wordprocessingInk" xmlns:wne="http://schemas.microsoft.com/office/word/2006/wordml" xmlns:wps="http://schemas.microsoft.com/office/word/2010/wordprocessingShape" mc:Ignorable="w14 w15 w16se wp14">
   <w:tbl>
     <w:tblPr>
       <w:tblW w:w="0" w:type="auto"/>
@@ -3425,21 +3472,11 @@
           <w:r>
             <w:fldChar w:fldCharType="end"/>
           </w:r>
-          <w:r>
-            <w:fldChar w:fldCharType="begin"/>
-          </w:r>
-          <w:r>
-            <w:instrText xml:space="preserve"> DOCPROPERTY "Company"  \* MERGEFORMAT </w:instrText>
-          </w:r>
-          <w:r>
-            <w:fldChar w:fldCharType="separate"/>
-          </w:r>
-          <w:r>
-            <w:t>&lt;Company Name&gt;</w:t>
-          </w:r>
-          <w:r>
-            <w:fldChar w:fldCharType="end"/>
-          </w:r>
+          <w:fldSimple w:instr=" DOCPROPERTY &quot;Company&quot;  \* MERGEFORMAT ">
+            <w:r>
+              <w:t>&lt;Company Name&gt;</w:t>
+            </w:r>
+          </w:fldSimple>
           <w:r>
             <w:t xml:space="preserve">, </w:t>
           </w:r>
@@ -3524,7 +3561,7 @@
 </file>
 
 <file path=word/footnotes.xml><?xml version="1.0" encoding="utf-8"?>
-<w:footnotes xmlns:wpc="http://schemas.microsoft.com/office/word/2010/wordprocessingCanvas" xmlns:mc="http://schemas.openxmlformats.org/markup-compatibility/2006" xmlns:o="urn:schemas-microsoft-com:office:office" xmlns:r="http://schemas.openxmlformats.org/officeDocument/2006/relationships" xmlns:m="http://schemas.openxmlformats.org/officeDocument/2006/math" xmlns:v="urn:schemas-microsoft-com:vml" xmlns:wp14="http://schemas.microsoft.com/office/word/2010/wordprocessingDrawing" xmlns:wp="http://schemas.openxmlformats.org/drawingml/2006/wordprocessingDrawing" xmlns:w10="urn:schemas-microsoft-com:office:word" xmlns:w="http://schemas.openxmlformats.org/wordprocessingml/2006/main" xmlns:w14="http://schemas.microsoft.com/office/word/2010/wordml" xmlns:w15="http://schemas.microsoft.com/office/word/2012/wordml" xmlns:wpg="http://schemas.microsoft.com/office/word/2010/wordprocessingGroup" xmlns:wpi="http://schemas.microsoft.com/office/word/2010/wordprocessingInk" xmlns:wne="http://schemas.microsoft.com/office/word/2006/wordml" xmlns:wps="http://schemas.microsoft.com/office/word/2010/wordprocessingShape" mc:Ignorable="w14 w15 wp14">
+<w:footnotes xmlns:wpc="http://schemas.microsoft.com/office/word/2010/wordprocessingCanvas" xmlns:cx="http://schemas.microsoft.com/office/drawing/2014/chartex" xmlns:cx1="http://schemas.microsoft.com/office/drawing/2015/9/8/chartex" xmlns:cx2="http://schemas.microsoft.com/office/drawing/2015/10/21/chartex" xmlns:cx3="http://schemas.microsoft.com/office/drawing/2016/5/9/chartex" xmlns:cx4="http://schemas.microsoft.com/office/drawing/2016/5/10/chartex" xmlns:cx5="http://schemas.microsoft.com/office/drawing/2016/5/11/chartex" xmlns:cx6="http://schemas.microsoft.com/office/drawing/2016/5/12/chartex" xmlns:cx7="http://schemas.microsoft.com/office/drawing/2016/5/13/chartex" xmlns:cx8="http://schemas.microsoft.com/office/drawing/2016/5/14/chartex" xmlns:mc="http://schemas.openxmlformats.org/markup-compatibility/2006" xmlns:aink="http://schemas.microsoft.com/office/drawing/2016/ink" xmlns:am3d="http://schemas.microsoft.com/office/drawing/2017/model3d" xmlns:o="urn:schemas-microsoft-com:office:office" xmlns:r="http://schemas.openxmlformats.org/officeDocument/2006/relationships" xmlns:m="http://schemas.openxmlformats.org/officeDocument/2006/math" xmlns:v="urn:schemas-microsoft-com:vml" xmlns:wp14="http://schemas.microsoft.com/office/word/2010/wordprocessingDrawing" xmlns:wp="http://schemas.openxmlformats.org/drawingml/2006/wordprocessingDrawing" xmlns:w10="urn:schemas-microsoft-com:office:word" xmlns:w="http://schemas.openxmlformats.org/wordprocessingml/2006/main" xmlns:w14="http://schemas.microsoft.com/office/word/2010/wordml" xmlns:w15="http://schemas.microsoft.com/office/word/2012/wordml" xmlns:w16se="http://schemas.microsoft.com/office/word/2015/wordml/symex" xmlns:wpg="http://schemas.microsoft.com/office/word/2010/wordprocessingGroup" xmlns:wpi="http://schemas.microsoft.com/office/word/2010/wordprocessingInk" xmlns:wne="http://schemas.microsoft.com/office/word/2006/wordml" xmlns:wps="http://schemas.microsoft.com/office/word/2010/wordprocessingShape" mc:Ignorable="w14 w15 w16se wp14">
   <w:footnote w:type="separator" w:id="-1">
     <w:p>
       <w:pPr>
@@ -3549,7 +3586,7 @@
 </file>
 
 <file path=word/header1.xml><?xml version="1.0" encoding="utf-8"?>
-<w:hdr xmlns:wpc="http://schemas.microsoft.com/office/word/2010/wordprocessingCanvas" xmlns:mc="http://schemas.openxmlformats.org/markup-compatibility/2006" xmlns:o="urn:schemas-microsoft-com:office:office" xmlns:r="http://schemas.openxmlformats.org/officeDocument/2006/relationships" xmlns:m="http://schemas.openxmlformats.org/officeDocument/2006/math" xmlns:v="urn:schemas-microsoft-com:vml" xmlns:wp14="http://schemas.microsoft.com/office/word/2010/wordprocessingDrawing" xmlns:wp="http://schemas.openxmlformats.org/drawingml/2006/wordprocessingDrawing" xmlns:w10="urn:schemas-microsoft-com:office:word" xmlns:w="http://schemas.openxmlformats.org/wordprocessingml/2006/main" xmlns:w14="http://schemas.microsoft.com/office/word/2010/wordml" xmlns:w15="http://schemas.microsoft.com/office/word/2012/wordml" xmlns:wpg="http://schemas.microsoft.com/office/word/2010/wordprocessingGroup" xmlns:wpi="http://schemas.microsoft.com/office/word/2010/wordprocessingInk" xmlns:wne="http://schemas.microsoft.com/office/word/2006/wordml" xmlns:wps="http://schemas.microsoft.com/office/word/2010/wordprocessingShape" mc:Ignorable="w14 w15 wp14">
+<w:hdr xmlns:wpc="http://schemas.microsoft.com/office/word/2010/wordprocessingCanvas" xmlns:cx="http://schemas.microsoft.com/office/drawing/2014/chartex" xmlns:cx1="http://schemas.microsoft.com/office/drawing/2015/9/8/chartex" xmlns:cx2="http://schemas.microsoft.com/office/drawing/2015/10/21/chartex" xmlns:cx3="http://schemas.microsoft.com/office/drawing/2016/5/9/chartex" xmlns:cx4="http://schemas.microsoft.com/office/drawing/2016/5/10/chartex" xmlns:cx5="http://schemas.microsoft.com/office/drawing/2016/5/11/chartex" xmlns:cx6="http://schemas.microsoft.com/office/drawing/2016/5/12/chartex" xmlns:cx7="http://schemas.microsoft.com/office/drawing/2016/5/13/chartex" xmlns:cx8="http://schemas.microsoft.com/office/drawing/2016/5/14/chartex" xmlns:mc="http://schemas.openxmlformats.org/markup-compatibility/2006" xmlns:aink="http://schemas.microsoft.com/office/drawing/2016/ink" xmlns:am3d="http://schemas.microsoft.com/office/drawing/2017/model3d" xmlns:o="urn:schemas-microsoft-com:office:office" xmlns:r="http://schemas.openxmlformats.org/officeDocument/2006/relationships" xmlns:m="http://schemas.openxmlformats.org/officeDocument/2006/math" xmlns:v="urn:schemas-microsoft-com:vml" xmlns:wp14="http://schemas.microsoft.com/office/word/2010/wordprocessingDrawing" xmlns:wp="http://schemas.openxmlformats.org/drawingml/2006/wordprocessingDrawing" xmlns:w10="urn:schemas-microsoft-com:office:word" xmlns:w="http://schemas.openxmlformats.org/wordprocessingml/2006/main" xmlns:w14="http://schemas.microsoft.com/office/word/2010/wordml" xmlns:w15="http://schemas.microsoft.com/office/word/2012/wordml" xmlns:w16se="http://schemas.microsoft.com/office/word/2015/wordml/symex" xmlns:wpg="http://schemas.microsoft.com/office/word/2010/wordprocessingGroup" xmlns:wpi="http://schemas.microsoft.com/office/word/2010/wordprocessingInk" xmlns:wne="http://schemas.microsoft.com/office/word/2006/wordml" xmlns:wps="http://schemas.microsoft.com/office/word/2010/wordprocessingShape" mc:Ignorable="w14 w15 w16se wp14">
   <w:p>
     <w:pPr>
       <w:rPr>
@@ -3608,7 +3645,7 @@
 </file>
 
 <file path=word/header2.xml><?xml version="1.0" encoding="utf-8"?>
-<w:hdr xmlns:wpc="http://schemas.microsoft.com/office/word/2010/wordprocessingCanvas" xmlns:mc="http://schemas.openxmlformats.org/markup-compatibility/2006" xmlns:o="urn:schemas-microsoft-com:office:office" xmlns:r="http://schemas.openxmlformats.org/officeDocument/2006/relationships" xmlns:m="http://schemas.openxmlformats.org/officeDocument/2006/math" xmlns:v="urn:schemas-microsoft-com:vml" xmlns:wp14="http://schemas.microsoft.com/office/word/2010/wordprocessingDrawing" xmlns:wp="http://schemas.openxmlformats.org/drawingml/2006/wordprocessingDrawing" xmlns:w10="urn:schemas-microsoft-com:office:word" xmlns:w="http://schemas.openxmlformats.org/wordprocessingml/2006/main" xmlns:w14="http://schemas.microsoft.com/office/word/2010/wordml" xmlns:w15="http://schemas.microsoft.com/office/word/2012/wordml" xmlns:wpg="http://schemas.microsoft.com/office/word/2010/wordprocessingGroup" xmlns:wpi="http://schemas.microsoft.com/office/word/2010/wordprocessingInk" xmlns:wne="http://schemas.microsoft.com/office/word/2006/wordml" xmlns:wps="http://schemas.microsoft.com/office/word/2010/wordprocessingShape" mc:Ignorable="w14 w15 wp14">
+<w:hdr xmlns:wpc="http://schemas.microsoft.com/office/word/2010/wordprocessingCanvas" xmlns:cx="http://schemas.microsoft.com/office/drawing/2014/chartex" xmlns:cx1="http://schemas.microsoft.com/office/drawing/2015/9/8/chartex" xmlns:cx2="http://schemas.microsoft.com/office/drawing/2015/10/21/chartex" xmlns:cx3="http://schemas.microsoft.com/office/drawing/2016/5/9/chartex" xmlns:cx4="http://schemas.microsoft.com/office/drawing/2016/5/10/chartex" xmlns:cx5="http://schemas.microsoft.com/office/drawing/2016/5/11/chartex" xmlns:cx6="http://schemas.microsoft.com/office/drawing/2016/5/12/chartex" xmlns:cx7="http://schemas.microsoft.com/office/drawing/2016/5/13/chartex" xmlns:cx8="http://schemas.microsoft.com/office/drawing/2016/5/14/chartex" xmlns:mc="http://schemas.openxmlformats.org/markup-compatibility/2006" xmlns:aink="http://schemas.microsoft.com/office/drawing/2016/ink" xmlns:am3d="http://schemas.microsoft.com/office/drawing/2017/model3d" xmlns:o="urn:schemas-microsoft-com:office:office" xmlns:r="http://schemas.openxmlformats.org/officeDocument/2006/relationships" xmlns:m="http://schemas.openxmlformats.org/officeDocument/2006/math" xmlns:v="urn:schemas-microsoft-com:vml" xmlns:wp14="http://schemas.microsoft.com/office/word/2010/wordprocessingDrawing" xmlns:wp="http://schemas.openxmlformats.org/drawingml/2006/wordprocessingDrawing" xmlns:w10="urn:schemas-microsoft-com:office:word" xmlns:w="http://schemas.openxmlformats.org/wordprocessingml/2006/main" xmlns:w14="http://schemas.microsoft.com/office/word/2010/wordml" xmlns:w15="http://schemas.microsoft.com/office/word/2012/wordml" xmlns:w16se="http://schemas.microsoft.com/office/word/2015/wordml/symex" xmlns:wpg="http://schemas.microsoft.com/office/word/2010/wordprocessingGroup" xmlns:wpi="http://schemas.microsoft.com/office/word/2010/wordprocessingInk" xmlns:wne="http://schemas.microsoft.com/office/word/2006/wordml" xmlns:wps="http://schemas.microsoft.com/office/word/2010/wordprocessingShape" mc:Ignorable="w14 w15 w16se wp14">
   <w:tbl>
     <w:tblPr>
       <w:tblW w:w="0" w:type="auto"/>
@@ -3634,7 +3671,7 @@
         </w:tcPr>
         <w:p>
           <w:r>
-            <w:t>EverRun</w:t>
+            <w:t>D&amp;J</w:t>
           </w:r>
         </w:p>
       </w:tc>
@@ -3665,21 +3702,11 @@
           <w:tcW w:w="6379" w:type="dxa"/>
         </w:tcPr>
         <w:p>
-          <w:r>
-            <w:fldChar w:fldCharType="begin"/>
-          </w:r>
-          <w:r>
-            <w:instrText xml:space="preserve">title  \* Mergeformat </w:instrText>
-          </w:r>
-          <w:r>
-            <w:fldChar w:fldCharType="separate"/>
-          </w:r>
-          <w:r>
-            <w:t>Use-Case Specification: &lt;Use-Case Name&gt;</w:t>
-          </w:r>
-          <w:r>
-            <w:fldChar w:fldCharType="end"/>
-          </w:r>
+          <w:fldSimple w:instr="title  \* Mergeformat ">
+            <w:r>
+              <w:t>Use-Case Specification: &lt;Use-Case Name&gt;</w:t>
+            </w:r>
+          </w:fldSimple>
         </w:p>
       </w:tc>
       <w:tc>
@@ -3722,7 +3749,7 @@
 </file>
 
 <file path=word/numbering.xml><?xml version="1.0" encoding="utf-8"?>
-<w:numbering xmlns:wpc="http://schemas.microsoft.com/office/word/2010/wordprocessingCanvas" xmlns:mc="http://schemas.openxmlformats.org/markup-compatibility/2006" xmlns:o="urn:schemas-microsoft-com:office:office" xmlns:r="http://schemas.openxmlformats.org/officeDocument/2006/relationships" xmlns:m="http://schemas.openxmlformats.org/officeDocument/2006/math" xmlns:v="urn:schemas-microsoft-com:vml" xmlns:wp14="http://schemas.microsoft.com/office/word/2010/wordprocessingDrawing" xmlns:wp="http://schemas.openxmlformats.org/drawingml/2006/wordprocessingDrawing" xmlns:w10="urn:schemas-microsoft-com:office:word" xmlns:w="http://schemas.openxmlformats.org/wordprocessingml/2006/main" xmlns:w14="http://schemas.microsoft.com/office/word/2010/wordml" xmlns:w15="http://schemas.microsoft.com/office/word/2012/wordml" xmlns:wpg="http://schemas.microsoft.com/office/word/2010/wordprocessingGroup" xmlns:wpi="http://schemas.microsoft.com/office/word/2010/wordprocessingInk" xmlns:wne="http://schemas.microsoft.com/office/word/2006/wordml" xmlns:wps="http://schemas.microsoft.com/office/word/2010/wordprocessingShape" mc:Ignorable="w14 w15 wp14">
+<w:numbering xmlns:wpc="http://schemas.microsoft.com/office/word/2010/wordprocessingCanvas" xmlns:cx="http://schemas.microsoft.com/office/drawing/2014/chartex" xmlns:cx1="http://schemas.microsoft.com/office/drawing/2015/9/8/chartex" xmlns:cx2="http://schemas.microsoft.com/office/drawing/2015/10/21/chartex" xmlns:cx3="http://schemas.microsoft.com/office/drawing/2016/5/9/chartex" xmlns:cx4="http://schemas.microsoft.com/office/drawing/2016/5/10/chartex" xmlns:cx5="http://schemas.microsoft.com/office/drawing/2016/5/11/chartex" xmlns:cx6="http://schemas.microsoft.com/office/drawing/2016/5/12/chartex" xmlns:cx7="http://schemas.microsoft.com/office/drawing/2016/5/13/chartex" xmlns:cx8="http://schemas.microsoft.com/office/drawing/2016/5/14/chartex" xmlns:mc="http://schemas.openxmlformats.org/markup-compatibility/2006" xmlns:aink="http://schemas.microsoft.com/office/drawing/2016/ink" xmlns:am3d="http://schemas.microsoft.com/office/drawing/2017/model3d" xmlns:o="urn:schemas-microsoft-com:office:office" xmlns:r="http://schemas.openxmlformats.org/officeDocument/2006/relationships" xmlns:m="http://schemas.openxmlformats.org/officeDocument/2006/math" xmlns:v="urn:schemas-microsoft-com:vml" xmlns:wp14="http://schemas.microsoft.com/office/word/2010/wordprocessingDrawing" xmlns:wp="http://schemas.openxmlformats.org/drawingml/2006/wordprocessingDrawing" xmlns:w10="urn:schemas-microsoft-com:office:word" xmlns:w="http://schemas.openxmlformats.org/wordprocessingml/2006/main" xmlns:w14="http://schemas.microsoft.com/office/word/2010/wordml" xmlns:w15="http://schemas.microsoft.com/office/word/2012/wordml" xmlns:w16se="http://schemas.microsoft.com/office/word/2015/wordml/symex" xmlns:wpg="http://schemas.microsoft.com/office/word/2010/wordprocessingGroup" xmlns:wpi="http://schemas.microsoft.com/office/word/2010/wordprocessingInk" xmlns:wne="http://schemas.microsoft.com/office/word/2006/wordml" xmlns:wps="http://schemas.microsoft.com/office/word/2010/wordprocessingShape" mc:Ignorable="w14 w15 w16se wp14">
   <w:abstractNum w:abstractNumId="0" w15:restartNumberingAfterBreak="0">
     <w:nsid w:val="FFFFFFFB"/>
     <w:multiLevelType w:val="multilevel"/>
@@ -6273,7 +6300,7 @@
 </file>
 
 <file path=word/styles.xml><?xml version="1.0" encoding="utf-8"?>
-<w:styles xmlns:mc="http://schemas.openxmlformats.org/markup-compatibility/2006" xmlns:r="http://schemas.openxmlformats.org/officeDocument/2006/relationships" xmlns:w="http://schemas.openxmlformats.org/wordprocessingml/2006/main" xmlns:w14="http://schemas.microsoft.com/office/word/2010/wordml" xmlns:w15="http://schemas.microsoft.com/office/word/2012/wordml" mc:Ignorable="w14 w15">
+<w:styles xmlns:mc="http://schemas.openxmlformats.org/markup-compatibility/2006" xmlns:r="http://schemas.openxmlformats.org/officeDocument/2006/relationships" xmlns:w="http://schemas.openxmlformats.org/wordprocessingml/2006/main" xmlns:w14="http://schemas.microsoft.com/office/word/2010/wordml" xmlns:w15="http://schemas.microsoft.com/office/word/2012/wordml" xmlns:w16se="http://schemas.microsoft.com/office/word/2015/wordml/symex" mc:Ignorable="w14 w15 w16se">
   <w:docDefaults>
     <w:rPrDefault>
       <w:rPr>
@@ -6283,7 +6310,7 @@
     </w:rPrDefault>
     <w:pPrDefault/>
   </w:docDefaults>
-  <w:latentStyles w:defLockedState="0" w:defUIPriority="99" w:defSemiHidden="0" w:defUnhideWhenUsed="0" w:defQFormat="0" w:count="371">
+  <w:latentStyles w:defLockedState="0" w:defUIPriority="99" w:defSemiHidden="0" w:defUnhideWhenUsed="0" w:defQFormat="0" w:count="375">
     <w:lsdException w:name="Normal" w:uiPriority="0" w:qFormat="1"/>
     <w:lsdException w:name="heading 1" w:uiPriority="0" w:qFormat="1"/>
     <w:lsdException w:name="heading 2" w:uiPriority="0" w:qFormat="1"/>
@@ -6389,7 +6416,6 @@
     <w:lsdException w:name="HTML Sample" w:semiHidden="1" w:unhideWhenUsed="1"/>
     <w:lsdException w:name="HTML Typewriter" w:semiHidden="1" w:unhideWhenUsed="1"/>
     <w:lsdException w:name="HTML Variable" w:semiHidden="1" w:unhideWhenUsed="1"/>
-    <w:lsdException w:name="Normal Table" w:semiHidden="1" w:unhideWhenUsed="1"/>
     <w:lsdException w:name="annotation subject" w:semiHidden="1" w:unhideWhenUsed="1"/>
     <w:lsdException w:name="No List" w:semiHidden="1" w:unhideWhenUsed="1"/>
     <w:lsdException w:name="Outline List 1" w:semiHidden="1" w:unhideWhenUsed="1"/>
@@ -6433,10 +6459,8 @@
     <w:lsdException w:name="Table Elegant" w:semiHidden="1" w:unhideWhenUsed="1"/>
     <w:lsdException w:name="Table Professional" w:semiHidden="1" w:unhideWhenUsed="1"/>
     <w:lsdException w:name="Table Subtle 1" w:semiHidden="1" w:unhideWhenUsed="1"/>
-    <w:lsdException w:name="Table Subtle 2" w:semiHidden="1" w:unhideWhenUsed="1"/>
     <w:lsdException w:name="Table Web 1" w:semiHidden="1" w:unhideWhenUsed="1"/>
     <w:lsdException w:name="Table Web 2" w:semiHidden="1" w:unhideWhenUsed="1"/>
-    <w:lsdException w:name="Table Web 3" w:semiHidden="1" w:unhideWhenUsed="1"/>
     <w:lsdException w:name="Balloon Text" w:semiHidden="1" w:unhideWhenUsed="1"/>
     <w:lsdException w:name="Table Grid" w:uiPriority="59"/>
     <w:lsdException w:name="Table Theme" w:semiHidden="1" w:unhideWhenUsed="1"/>
@@ -6655,6 +6679,10 @@
     <w:lsdException w:name="List Table 5 Dark Accent 6" w:uiPriority="50"/>
     <w:lsdException w:name="List Table 6 Colorful Accent 6" w:uiPriority="51"/>
     <w:lsdException w:name="List Table 7 Colorful Accent 6" w:uiPriority="52"/>
+    <w:lsdException w:name="Mention" w:semiHidden="1" w:unhideWhenUsed="1"/>
+    <w:lsdException w:name="Smart Hyperlink" w:semiHidden="1" w:unhideWhenUsed="1"/>
+    <w:lsdException w:name="Hashtag" w:semiHidden="1" w:unhideWhenUsed="1"/>
+    <w:lsdException w:name="Unresolved Mention" w:semiHidden="1" w:unhideWhenUsed="1"/>
   </w:latentStyles>
   <w:style w:type="paragraph" w:default="1" w:styleId="Normal">
     <w:name w:val="Normal"/>

</xml_diff>

<commit_message>
Add all neccessary files for PA3
UseCase + SAD
</commit_message>
<xml_diff>
--- a/doc/PA02/UseCase-Group04.docx
+++ b/doc/PA02/UseCase-Group04.docx
@@ -7,6 +7,8 @@
         <w:pStyle w:val="Title"/>
         <w:jc w:val="right"/>
       </w:pPr>
+      <w:bookmarkStart w:id="0" w:name="_GoBack"/>
+      <w:bookmarkEnd w:id="0"/>
       <w:r>
         <w:t>D&amp;J</w:t>
       </w:r>
@@ -16,11 +18,21 @@
         <w:pStyle w:val="Title"/>
         <w:jc w:val="right"/>
       </w:pPr>
-      <w:fldSimple w:instr="title  \* Mergeformat ">
-        <w:r>
-          <w:t>Use-Case Specification: &lt;Use-Case Name&gt;</w:t>
-        </w:r>
-      </w:fldSimple>
+      <w:r>
+        <w:fldChar w:fldCharType="begin"/>
+      </w:r>
+      <w:r>
+        <w:instrText xml:space="preserve">title  \* Mergeformat </w:instrText>
+      </w:r>
+      <w:r>
+        <w:fldChar w:fldCharType="separate"/>
+      </w:r>
+      <w:r>
+        <w:t>Use-Case Specification: &lt;Use-Case Name&gt;</w:t>
+      </w:r>
+      <w:r>
+        <w:fldChar w:fldCharType="end"/>
+      </w:r>
     </w:p>
     <w:p>
       <w:pPr>
@@ -738,7 +750,7 @@
       <w:pPr>
         <w:pStyle w:val="Heading1"/>
       </w:pPr>
-      <w:bookmarkStart w:id="0" w:name="_Toc416105490"/>
+      <w:bookmarkStart w:id="1" w:name="_Toc416105490"/>
       <w:r>
         <w:rPr>
           <w:noProof/>
@@ -810,7 +822,7 @@
       <w:r>
         <w:t>Use-case Model</w:t>
       </w:r>
-      <w:bookmarkEnd w:id="0"/>
+      <w:bookmarkEnd w:id="1"/>
     </w:p>
     <w:p>
       <w:pPr>
@@ -822,14 +834,14 @@
       <w:pPr>
         <w:pStyle w:val="Heading1"/>
       </w:pPr>
-      <w:bookmarkStart w:id="1" w:name="_Toc416105491"/>
+      <w:bookmarkStart w:id="2" w:name="_Toc416105491"/>
       <w:r>
         <w:t xml:space="preserve">Use-case </w:t>
       </w:r>
       <w:r>
         <w:t>Specifications</w:t>
       </w:r>
-      <w:bookmarkEnd w:id="1"/>
+      <w:bookmarkEnd w:id="2"/>
     </w:p>
     <w:p>
       <w:pPr>
@@ -839,7 +851,7 @@
           <w:numId w:val="29"/>
         </w:numPr>
       </w:pPr>
-      <w:bookmarkStart w:id="2" w:name="_Toc416105492"/>
+      <w:bookmarkStart w:id="3" w:name="_Toc416105492"/>
       <w:r>
         <w:t>Use-case: Log In</w:t>
       </w:r>
@@ -1252,7 +1264,7 @@
       <w:r>
         <w:t xml:space="preserve">Use-case: </w:t>
       </w:r>
-      <w:bookmarkEnd w:id="2"/>
+      <w:bookmarkEnd w:id="3"/>
       <w:r>
         <w:t>Choose a pet</w:t>
       </w:r>
@@ -1591,11 +1603,11 @@
           <w:lang w:val="vi-VN"/>
         </w:rPr>
       </w:pPr>
-      <w:bookmarkStart w:id="3" w:name="_Toc416105493"/>
+      <w:bookmarkStart w:id="4" w:name="_Toc416105493"/>
       <w:r>
         <w:t xml:space="preserve">Use-case: </w:t>
       </w:r>
-      <w:bookmarkEnd w:id="3"/>
+      <w:bookmarkEnd w:id="4"/>
       <w:r>
         <w:t xml:space="preserve">Complete </w:t>
       </w:r>
@@ -2339,8 +2351,6 @@
             <w:r>
               <w:t>Missions’ state may change</w:t>
             </w:r>
-            <w:bookmarkStart w:id="4" w:name="_GoBack"/>
-            <w:bookmarkEnd w:id="4"/>
             <w:r>
               <w:t>.</w:t>
             </w:r>
@@ -3472,11 +3482,21 @@
           <w:r>
             <w:fldChar w:fldCharType="end"/>
           </w:r>
-          <w:fldSimple w:instr=" DOCPROPERTY &quot;Company&quot;  \* MERGEFORMAT ">
-            <w:r>
-              <w:t>&lt;Company Name&gt;</w:t>
-            </w:r>
-          </w:fldSimple>
+          <w:r>
+            <w:fldChar w:fldCharType="begin"/>
+          </w:r>
+          <w:r>
+            <w:instrText xml:space="preserve"> DOCPROPERTY "Company"  \* MERGEFORMAT </w:instrText>
+          </w:r>
+          <w:r>
+            <w:fldChar w:fldCharType="separate"/>
+          </w:r>
+          <w:r>
+            <w:t>&lt;Company Name&gt;</w:t>
+          </w:r>
+          <w:r>
+            <w:fldChar w:fldCharType="end"/>
+          </w:r>
           <w:r>
             <w:t xml:space="preserve">, </w:t>
           </w:r>
@@ -3540,7 +3560,7 @@
               <w:rStyle w:val="PageNumber"/>
               <w:noProof/>
             </w:rPr>
-            <w:t>6</w:t>
+            <w:t>2</w:t>
           </w:r>
           <w:r>
             <w:rPr>
@@ -3702,11 +3722,21 @@
           <w:tcW w:w="6379" w:type="dxa"/>
         </w:tcPr>
         <w:p>
-          <w:fldSimple w:instr="title  \* Mergeformat ">
-            <w:r>
-              <w:t>Use-Case Specification: &lt;Use-Case Name&gt;</w:t>
-            </w:r>
-          </w:fldSimple>
+          <w:r>
+            <w:fldChar w:fldCharType="begin"/>
+          </w:r>
+          <w:r>
+            <w:instrText xml:space="preserve">title  \* Mergeformat </w:instrText>
+          </w:r>
+          <w:r>
+            <w:fldChar w:fldCharType="separate"/>
+          </w:r>
+          <w:r>
+            <w:t>Use-Case Specification: &lt;Use-Case Name&gt;</w:t>
+          </w:r>
+          <w:r>
+            <w:fldChar w:fldCharType="end"/>
+          </w:r>
         </w:p>
       </w:tc>
       <w:tc>
@@ -6416,6 +6446,7 @@
     <w:lsdException w:name="HTML Sample" w:semiHidden="1" w:unhideWhenUsed="1"/>
     <w:lsdException w:name="HTML Typewriter" w:semiHidden="1" w:unhideWhenUsed="1"/>
     <w:lsdException w:name="HTML Variable" w:semiHidden="1" w:unhideWhenUsed="1"/>
+    <w:lsdException w:name="Normal Table" w:semiHidden="1" w:unhideWhenUsed="1"/>
     <w:lsdException w:name="annotation subject" w:semiHidden="1" w:unhideWhenUsed="1"/>
     <w:lsdException w:name="No List" w:semiHidden="1" w:unhideWhenUsed="1"/>
     <w:lsdException w:name="Outline List 1" w:semiHidden="1" w:unhideWhenUsed="1"/>
@@ -6459,8 +6490,10 @@
     <w:lsdException w:name="Table Elegant" w:semiHidden="1" w:unhideWhenUsed="1"/>
     <w:lsdException w:name="Table Professional" w:semiHidden="1" w:unhideWhenUsed="1"/>
     <w:lsdException w:name="Table Subtle 1" w:semiHidden="1" w:unhideWhenUsed="1"/>
+    <w:lsdException w:name="Table Subtle 2" w:semiHidden="1" w:unhideWhenUsed="1"/>
     <w:lsdException w:name="Table Web 1" w:semiHidden="1" w:unhideWhenUsed="1"/>
     <w:lsdException w:name="Table Web 2" w:semiHidden="1" w:unhideWhenUsed="1"/>
+    <w:lsdException w:name="Table Web 3" w:semiHidden="1" w:unhideWhenUsed="1"/>
     <w:lsdException w:name="Balloon Text" w:semiHidden="1" w:unhideWhenUsed="1"/>
     <w:lsdException w:name="Table Grid" w:uiPriority="59"/>
     <w:lsdException w:name="Table Theme" w:semiHidden="1" w:unhideWhenUsed="1"/>

</xml_diff>